<commit_message>
Reporte de Evaluacion de Plan Estratégico
</commit_message>
<xml_diff>
--- a/sgeupeu/web/public/juliaca/PLANTILLA GENERAL DE INFORMES MODELO 2.docx
+++ b/sgeupeu/web/public/juliaca/PLANTILLA GENERAL DE INFORMES MODELO 2.docx
@@ -1032,6 +1032,7 @@
         </w:rPr>
         <w:t xml:space="preserve">Villa </w:t>
       </w:r>
+      <w:proofErr w:type="spellStart"/>
       <w:r>
         <w:rPr>
           <w:rFonts w:ascii="Arial" w:hAnsi="Arial" w:cs="Arial"/>
@@ -1039,6 +1040,7 @@
         </w:rPr>
         <w:t>Chullunquiani</w:t>
       </w:r>
+      <w:proofErr w:type="spellEnd"/>
       <w:r>
         <w:rPr>
           <w:rFonts w:ascii="Arial" w:hAnsi="Arial" w:cs="Arial"/>
@@ -1067,459 +1069,6 @@
         <w:rPr>
           <w:rFonts w:ascii="Arial" w:hAnsi="Arial" w:cs="Arial"/>
           <w:sz w:val="28"/>
-          <w:szCs w:val="28"/>
-        </w:rPr>
-      </w:pPr>
-    </w:p>
-    <w:p>
-      <w:pPr>
-        <w:jc w:val="center"/>
-        <w:rPr>
-          <w:rFonts w:ascii="Arial" w:hAnsi="Arial" w:cs="Arial"/>
-          <w:sz w:val="28"/>
-          <w:szCs w:val="28"/>
-        </w:rPr>
-      </w:pPr>
-    </w:p>
-    <w:p>
-      <w:pPr>
-        <w:jc w:val="center"/>
-        <w:rPr>
-          <w:rFonts w:ascii="Arial" w:hAnsi="Arial" w:cs="Arial"/>
-          <w:sz w:val="28"/>
-          <w:szCs w:val="28"/>
-        </w:rPr>
-      </w:pPr>
-    </w:p>
-    <w:p>
-      <w:pPr>
-        <w:jc w:val="center"/>
-        <w:rPr>
-          <w:rFonts w:ascii="Arial" w:hAnsi="Arial" w:cs="Arial"/>
-          <w:sz w:val="28"/>
-          <w:szCs w:val="28"/>
-        </w:rPr>
-      </w:pPr>
-    </w:p>
-    <w:p>
-      <w:pPr>
-        <w:jc w:val="center"/>
-        <w:rPr>
-          <w:rFonts w:ascii="Arial" w:hAnsi="Arial" w:cs="Arial"/>
-          <w:sz w:val="28"/>
-          <w:szCs w:val="28"/>
-        </w:rPr>
-      </w:pPr>
-    </w:p>
-    <w:p>
-      <w:pPr>
-        <w:jc w:val="center"/>
-        <w:rPr>
-          <w:rFonts w:ascii="Arial" w:hAnsi="Arial" w:cs="Arial"/>
-          <w:sz w:val="28"/>
-          <w:szCs w:val="28"/>
-          <w:lang w:val="es-PE"/>
-        </w:rPr>
-      </w:pPr>
-    </w:p>
-    <w:p>
-      <w:pPr>
-        <w:jc w:val="center"/>
-        <w:rPr>
-          <w:rFonts w:ascii="Arial" w:hAnsi="Arial" w:cs="Arial"/>
-          <w:sz w:val="28"/>
-          <w:szCs w:val="28"/>
-          <w:lang w:val="es-PE"/>
-        </w:rPr>
-      </w:pPr>
-    </w:p>
-    <w:p>
-      <w:pPr>
-        <w:jc w:val="center"/>
-        <w:rPr>
-          <w:rFonts w:ascii="Arial" w:hAnsi="Arial" w:cs="Arial"/>
-          <w:sz w:val="28"/>
-          <w:szCs w:val="28"/>
-          <w:lang w:val="es-PE"/>
-        </w:rPr>
-      </w:pPr>
-    </w:p>
-    <w:p>
-      <w:pPr>
-        <w:jc w:val="center"/>
-        <w:rPr>
-          <w:rFonts w:ascii="Arial" w:hAnsi="Arial" w:cs="Arial"/>
-          <w:sz w:val="28"/>
-          <w:szCs w:val="28"/>
-          <w:lang w:val="es-PE"/>
-        </w:rPr>
-      </w:pPr>
-    </w:p>
-    <w:p>
-      <w:pPr>
-        <w:jc w:val="center"/>
-        <w:rPr>
-          <w:rFonts w:ascii="Arial" w:hAnsi="Arial" w:cs="Arial"/>
-          <w:sz w:val="28"/>
-          <w:szCs w:val="28"/>
-          <w:lang w:val="es-PE"/>
-        </w:rPr>
-      </w:pPr>
-    </w:p>
-    <w:p>
-      <w:pPr>
-        <w:jc w:val="center"/>
-        <w:rPr>
-          <w:rFonts w:ascii="Arial" w:hAnsi="Arial" w:cs="Arial"/>
-          <w:sz w:val="28"/>
-          <w:szCs w:val="28"/>
-          <w:lang w:val="es-PE"/>
-        </w:rPr>
-      </w:pPr>
-    </w:p>
-    <w:p>
-      <w:pPr>
-        <w:jc w:val="center"/>
-        <w:rPr>
-          <w:rFonts w:ascii="Arial" w:hAnsi="Arial" w:cs="Arial"/>
-          <w:sz w:val="28"/>
-          <w:szCs w:val="28"/>
-          <w:lang w:val="es-PE"/>
-        </w:rPr>
-      </w:pPr>
-    </w:p>
-    <w:p>
-      <w:pPr>
-        <w:jc w:val="center"/>
-        <w:rPr>
-          <w:rFonts w:ascii="Arial" w:hAnsi="Arial" w:cs="Arial"/>
-          <w:sz w:val="28"/>
-          <w:szCs w:val="28"/>
-          <w:lang w:val="es-PE"/>
-        </w:rPr>
-      </w:pPr>
-    </w:p>
-    <w:p>
-      <w:pPr>
-        <w:jc w:val="center"/>
-        <w:rPr>
-          <w:rFonts w:ascii="Arial" w:hAnsi="Arial" w:cs="Arial"/>
-          <w:sz w:val="28"/>
-          <w:szCs w:val="28"/>
-          <w:lang w:val="es-PE"/>
-        </w:rPr>
-      </w:pPr>
-    </w:p>
-    <w:p>
-      <w:pPr>
-        <w:jc w:val="center"/>
-        <w:rPr>
-          <w:rFonts w:ascii="Arial" w:hAnsi="Arial" w:cs="Arial"/>
-          <w:sz w:val="28"/>
-          <w:szCs w:val="28"/>
-          <w:lang w:val="es-PE"/>
-        </w:rPr>
-      </w:pPr>
-    </w:p>
-    <w:p>
-      <w:pPr>
-        <w:jc w:val="center"/>
-        <w:rPr>
-          <w:rFonts w:ascii="Arial" w:hAnsi="Arial" w:cs="Arial"/>
-          <w:sz w:val="28"/>
-          <w:szCs w:val="28"/>
-          <w:lang w:val="es-PE"/>
-        </w:rPr>
-      </w:pPr>
-    </w:p>
-    <w:p>
-      <w:pPr>
-        <w:jc w:val="center"/>
-        <w:rPr>
-          <w:b/>
-        </w:rPr>
-      </w:pPr>
-      <w:r>
-        <w:rPr>
-          <w:b/>
-        </w:rPr>
-        <w:t>DESCRIPCIÓN DEL INDICADOR</w:t>
-      </w:r>
-    </w:p>
-    <w:p>
-      <w:pPr>
-        <w:jc w:val="center"/>
-        <w:rPr>
-          <w:rFonts w:ascii="Arial" w:hAnsi="Arial" w:cs="Arial"/>
-          <w:sz w:val="28"/>
-          <w:szCs w:val="28"/>
-          <w:lang w:val="es-PE"/>
-        </w:rPr>
-      </w:pPr>
-    </w:p>
-    <w:p>
-      <w:pPr>
-        <w:spacing w:line="360" w:lineRule="auto"/>
-        <w:ind w:left="1416"/>
-        <w:jc w:val="both"/>
-      </w:pPr>
-      <w:r>
-        <w:t>&lt;&lt;En esta sección se debe definir una descripción</w:t>
-      </w:r>
-      <w:r>
-        <w:t xml:space="preserve"> breve</w:t>
-      </w:r>
-      <w:r>
-        <w:t xml:space="preserve"> de forma general sobre los contenidos del documento respecto al indicador. &gt;&gt;</w:t>
-      </w:r>
-    </w:p>
-    <w:p>
-      <w:pPr>
-        <w:jc w:val="center"/>
-        <w:rPr>
-          <w:rFonts w:ascii="Arial" w:hAnsi="Arial" w:cs="Arial"/>
-          <w:sz w:val="28"/>
-          <w:szCs w:val="28"/>
-          <w:lang w:val="es-PE"/>
-        </w:rPr>
-      </w:pPr>
-    </w:p>
-    <w:p>
-      <w:pPr>
-        <w:jc w:val="center"/>
-        <w:rPr>
-          <w:rFonts w:ascii="Arial" w:hAnsi="Arial" w:cs="Arial"/>
-          <w:sz w:val="28"/>
-          <w:szCs w:val="28"/>
-          <w:lang w:val="es-PE"/>
-        </w:rPr>
-      </w:pPr>
-    </w:p>
-    <w:p>
-      <w:pPr>
-        <w:pStyle w:val="Prrafodelista"/>
-        <w:spacing w:line="360" w:lineRule="auto"/>
-        <w:ind w:left="0"/>
-        <w:rPr>
-          <w:rFonts w:ascii="Arial" w:hAnsi="Arial" w:cs="Arial"/>
-          <w:sz w:val="20"/>
-          <w:szCs w:val="28"/>
-          <w:lang w:val="es-PE"/>
-        </w:rPr>
-      </w:pPr>
-    </w:p>
-    <w:p>
-      <w:pPr>
-        <w:pStyle w:val="Prrafodelista"/>
-        <w:spacing w:line="360" w:lineRule="auto"/>
-        <w:ind w:left="0"/>
-        <w:rPr>
-          <w:rFonts w:ascii="Arial" w:hAnsi="Arial" w:cs="Arial"/>
-          <w:sz w:val="20"/>
-          <w:szCs w:val="28"/>
-        </w:rPr>
-      </w:pPr>
-    </w:p>
-    <w:p>
-      <w:pPr>
-        <w:pStyle w:val="Prrafodelista"/>
-        <w:spacing w:line="360" w:lineRule="auto"/>
-        <w:ind w:left="0"/>
-        <w:rPr>
-          <w:rFonts w:ascii="Arial" w:hAnsi="Arial" w:cs="Arial"/>
-          <w:sz w:val="20"/>
-          <w:szCs w:val="28"/>
-        </w:rPr>
-      </w:pPr>
-    </w:p>
-    <w:p>
-      <w:pPr>
-        <w:pStyle w:val="Prrafodelista"/>
-        <w:spacing w:line="360" w:lineRule="auto"/>
-        <w:ind w:left="0"/>
-        <w:rPr>
-          <w:rFonts w:ascii="Arial" w:hAnsi="Arial" w:cs="Arial"/>
-          <w:sz w:val="20"/>
-          <w:szCs w:val="28"/>
-        </w:rPr>
-      </w:pPr>
-    </w:p>
-    <w:p>
-      <w:pPr>
-        <w:pStyle w:val="Prrafodelista"/>
-        <w:spacing w:line="360" w:lineRule="auto"/>
-        <w:ind w:left="0"/>
-        <w:rPr>
-          <w:rFonts w:ascii="Arial" w:hAnsi="Arial" w:cs="Arial"/>
-          <w:sz w:val="20"/>
-          <w:szCs w:val="28"/>
-        </w:rPr>
-      </w:pPr>
-    </w:p>
-    <w:p>
-      <w:pPr>
-        <w:pStyle w:val="Prrafodelista"/>
-        <w:spacing w:line="360" w:lineRule="auto"/>
-        <w:ind w:left="0"/>
-        <w:rPr>
-          <w:rFonts w:ascii="Arial" w:hAnsi="Arial" w:cs="Arial"/>
-          <w:sz w:val="20"/>
-          <w:szCs w:val="28"/>
-        </w:rPr>
-      </w:pPr>
-    </w:p>
-    <w:p>
-      <w:pPr>
-        <w:pStyle w:val="Prrafodelista"/>
-        <w:spacing w:line="360" w:lineRule="auto"/>
-        <w:ind w:left="0"/>
-        <w:rPr>
-          <w:rFonts w:ascii="Arial" w:hAnsi="Arial" w:cs="Arial"/>
-          <w:sz w:val="20"/>
-          <w:szCs w:val="28"/>
-        </w:rPr>
-      </w:pPr>
-    </w:p>
-    <w:p>
-      <w:pPr>
-        <w:pStyle w:val="Prrafodelista"/>
-        <w:spacing w:line="360" w:lineRule="auto"/>
-        <w:ind w:left="0"/>
-        <w:rPr>
-          <w:rFonts w:ascii="Arial" w:hAnsi="Arial" w:cs="Arial"/>
-          <w:sz w:val="20"/>
-          <w:szCs w:val="28"/>
-        </w:rPr>
-      </w:pPr>
-    </w:p>
-    <w:p>
-      <w:pPr>
-        <w:pStyle w:val="Prrafodelista"/>
-        <w:spacing w:line="360" w:lineRule="auto"/>
-        <w:ind w:left="0"/>
-        <w:rPr>
-          <w:rFonts w:ascii="Arial" w:hAnsi="Arial" w:cs="Arial"/>
-          <w:sz w:val="20"/>
-          <w:szCs w:val="28"/>
-        </w:rPr>
-      </w:pPr>
-    </w:p>
-    <w:p>
-      <w:pPr>
-        <w:pStyle w:val="Prrafodelista"/>
-        <w:spacing w:line="360" w:lineRule="auto"/>
-        <w:ind w:left="0"/>
-        <w:rPr>
-          <w:rFonts w:ascii="Arial" w:hAnsi="Arial" w:cs="Arial"/>
-          <w:sz w:val="20"/>
-          <w:szCs w:val="28"/>
-        </w:rPr>
-      </w:pPr>
-    </w:p>
-    <w:p>
-      <w:pPr>
-        <w:pStyle w:val="Prrafodelista"/>
-        <w:spacing w:line="360" w:lineRule="auto"/>
-        <w:ind w:left="0"/>
-        <w:rPr>
-          <w:rFonts w:ascii="Arial" w:hAnsi="Arial" w:cs="Arial"/>
-          <w:sz w:val="20"/>
-          <w:szCs w:val="28"/>
-        </w:rPr>
-      </w:pPr>
-    </w:p>
-    <w:p>
-      <w:pPr>
-        <w:pStyle w:val="Prrafodelista"/>
-        <w:spacing w:line="360" w:lineRule="auto"/>
-        <w:ind w:left="0"/>
-        <w:rPr>
-          <w:rFonts w:ascii="Arial" w:hAnsi="Arial" w:cs="Arial"/>
-          <w:sz w:val="20"/>
-          <w:szCs w:val="28"/>
-        </w:rPr>
-      </w:pPr>
-    </w:p>
-    <w:p>
-      <w:pPr>
-        <w:pStyle w:val="Prrafodelista"/>
-        <w:spacing w:line="360" w:lineRule="auto"/>
-        <w:ind w:left="0"/>
-        <w:rPr>
-          <w:rFonts w:ascii="Arial" w:hAnsi="Arial" w:cs="Arial"/>
-          <w:sz w:val="20"/>
-          <w:szCs w:val="28"/>
-        </w:rPr>
-      </w:pPr>
-    </w:p>
-    <w:p>
-      <w:pPr>
-        <w:pStyle w:val="Prrafodelista"/>
-        <w:spacing w:line="360" w:lineRule="auto"/>
-        <w:ind w:left="0"/>
-        <w:rPr>
-          <w:rFonts w:ascii="Arial" w:hAnsi="Arial" w:cs="Arial"/>
-          <w:sz w:val="20"/>
-          <w:szCs w:val="28"/>
-        </w:rPr>
-      </w:pPr>
-    </w:p>
-    <w:p>
-      <w:pPr>
-        <w:pStyle w:val="Prrafodelista"/>
-        <w:spacing w:line="360" w:lineRule="auto"/>
-        <w:ind w:left="0"/>
-        <w:rPr>
-          <w:rFonts w:ascii="Arial" w:hAnsi="Arial" w:cs="Arial"/>
-          <w:sz w:val="20"/>
-          <w:szCs w:val="28"/>
-        </w:rPr>
-      </w:pPr>
-    </w:p>
-    <w:p>
-      <w:pPr>
-        <w:pStyle w:val="Prrafodelista"/>
-        <w:spacing w:line="360" w:lineRule="auto"/>
-        <w:ind w:left="0"/>
-        <w:rPr>
-          <w:rFonts w:ascii="Arial" w:hAnsi="Arial" w:cs="Arial"/>
-          <w:sz w:val="20"/>
-          <w:szCs w:val="28"/>
-        </w:rPr>
-      </w:pPr>
-    </w:p>
-    <w:p>
-      <w:pPr>
-        <w:pStyle w:val="Prrafodelista"/>
-        <w:spacing w:line="360" w:lineRule="auto"/>
-        <w:ind w:left="0"/>
-        <w:rPr>
-          <w:rFonts w:ascii="Arial" w:hAnsi="Arial" w:cs="Arial"/>
-          <w:sz w:val="20"/>
-          <w:szCs w:val="28"/>
-        </w:rPr>
-      </w:pPr>
-    </w:p>
-    <w:p>
-      <w:pPr>
-        <w:pStyle w:val="Prrafodelista"/>
-        <w:spacing w:line="360" w:lineRule="auto"/>
-        <w:ind w:left="0"/>
-        <w:rPr>
-          <w:rFonts w:ascii="Arial" w:hAnsi="Arial" w:cs="Arial"/>
-          <w:sz w:val="20"/>
-          <w:szCs w:val="28"/>
-        </w:rPr>
-      </w:pPr>
-    </w:p>
-    <w:p>
-      <w:pPr>
-        <w:pStyle w:val="Prrafodelista"/>
-        <w:spacing w:line="360" w:lineRule="auto"/>
-        <w:ind w:left="0"/>
-        <w:rPr>
-          <w:rFonts w:ascii="Arial" w:hAnsi="Arial" w:cs="Arial"/>
-          <w:sz w:val="20"/>
           <w:szCs w:val="28"/>
         </w:rPr>
       </w:pPr>
@@ -1691,7 +1240,7 @@
           <w:r>
             <w:fldChar w:fldCharType="separate"/>
           </w:r>
-          <w:hyperlink w:anchor="_Toc387405319" w:history="1">
+          <w:hyperlink w:anchor="_Toc390695738" w:history="1">
             <w:r>
               <w:rPr>
                 <w:rStyle w:val="Hipervnculo"/>
@@ -1733,7 +1282,7 @@
                 <w:noProof/>
                 <w:webHidden/>
               </w:rPr>
-              <w:instrText xml:space="preserve"> PAGEREF _Toc387405319 \h </w:instrText>
+              <w:instrText xml:space="preserve"> PAGEREF _Toc390695738 \h </w:instrText>
             </w:r>
             <w:r>
               <w:rPr>
@@ -1753,7 +1302,7 @@
                 <w:noProof/>
                 <w:webHidden/>
               </w:rPr>
-              <w:t>4</w:t>
+              <w:t>3</w:t>
             </w:r>
             <w:r>
               <w:rPr>
@@ -1775,7 +1324,7 @@
               <w:noProof/>
             </w:rPr>
           </w:pPr>
-          <w:hyperlink w:anchor="_Toc387405320" w:history="1">
+          <w:hyperlink w:anchor="_Toc390695739" w:history="1">
             <w:r>
               <w:rPr>
                 <w:rStyle w:val="Hipervnculo"/>
@@ -1817,7 +1366,7 @@
                 <w:noProof/>
                 <w:webHidden/>
               </w:rPr>
-              <w:instrText xml:space="preserve"> PAGEREF _Toc387405320 \h </w:instrText>
+              <w:instrText xml:space="preserve"> PAGEREF _Toc390695739 \h </w:instrText>
             </w:r>
             <w:r>
               <w:rPr>
@@ -1837,7 +1386,7 @@
                 <w:noProof/>
                 <w:webHidden/>
               </w:rPr>
-              <w:t>4</w:t>
+              <w:t>3</w:t>
             </w:r>
             <w:r>
               <w:rPr>
@@ -1859,7 +1408,7 @@
               <w:noProof/>
             </w:rPr>
           </w:pPr>
-          <w:hyperlink w:anchor="_Toc387405321" w:history="1">
+          <w:hyperlink w:anchor="_Toc390695740" w:history="1">
             <w:r>
               <w:rPr>
                 <w:rStyle w:val="Hipervnculo"/>
@@ -1901,7 +1450,7 @@
                 <w:noProof/>
                 <w:webHidden/>
               </w:rPr>
-              <w:instrText xml:space="preserve"> PAGEREF _Toc387405321 \h </w:instrText>
+              <w:instrText xml:space="preserve"> PAGEREF _Toc390695740 \h </w:instrText>
             </w:r>
             <w:r>
               <w:rPr>
@@ -1921,7 +1470,7 @@
                 <w:noProof/>
                 <w:webHidden/>
               </w:rPr>
-              <w:t>4</w:t>
+              <w:t>3</w:t>
             </w:r>
             <w:r>
               <w:rPr>
@@ -1943,7 +1492,7 @@
               <w:noProof/>
             </w:rPr>
           </w:pPr>
-          <w:hyperlink w:anchor="_Toc387405322" w:history="1">
+          <w:hyperlink w:anchor="_Toc390695741" w:history="1">
             <w:r>
               <w:rPr>
                 <w:rStyle w:val="Hipervnculo"/>
@@ -1985,7 +1534,7 @@
                 <w:noProof/>
                 <w:webHidden/>
               </w:rPr>
-              <w:instrText xml:space="preserve"> PAGEREF _Toc387405322 \h </w:instrText>
+              <w:instrText xml:space="preserve"> PAGEREF _Toc390695741 \h </w:instrText>
             </w:r>
             <w:r>
               <w:rPr>
@@ -2005,7 +1554,7 @@
                 <w:noProof/>
                 <w:webHidden/>
               </w:rPr>
-              <w:t>4</w:t>
+              <w:t>3</w:t>
             </w:r>
             <w:r>
               <w:rPr>
@@ -2131,6 +1680,8 @@
           <w:b/>
         </w:rPr>
       </w:pPr>
+      <w:bookmarkStart w:id="0" w:name="_GoBack"/>
+      <w:bookmarkEnd w:id="0"/>
     </w:p>
     <w:p>
       <w:pPr>
@@ -2195,6 +1746,26 @@
     </w:p>
     <w:p>
       <w:pPr>
+        <w:tabs>
+          <w:tab w:val="left" w:pos="7501"/>
+        </w:tabs>
+        <w:rPr>
+          <w:b/>
+        </w:rPr>
+      </w:pPr>
+    </w:p>
+    <w:p>
+      <w:pPr>
+        <w:tabs>
+          <w:tab w:val="left" w:pos="7501"/>
+        </w:tabs>
+        <w:rPr>
+          <w:b/>
+        </w:rPr>
+      </w:pPr>
+    </w:p>
+    <w:p>
+      <w:pPr>
         <w:jc w:val="center"/>
         <w:rPr>
           <w:b/>
@@ -2212,7 +1783,6 @@
         <w:rPr>
           <w:b/>
         </w:rPr>
-        <w:lastRenderedPageBreak/>
         <w:t>CONTENIDO</w:t>
       </w:r>
     </w:p>
@@ -2238,14 +1808,14 @@
           <w:b/>
         </w:rPr>
       </w:pPr>
-      <w:bookmarkStart w:id="0" w:name="_Toc387405319"/>
+      <w:bookmarkStart w:id="1" w:name="_Toc390695738"/>
       <w:r>
         <w:rPr>
           <w:b/>
         </w:rPr>
         <w:t>DESCRIPCIÓN DE ACCIONES</w:t>
       </w:r>
-      <w:bookmarkEnd w:id="0"/>
+      <w:bookmarkEnd w:id="1"/>
     </w:p>
     <w:p>
       <w:pPr>
@@ -2270,14 +1840,14 @@
           <w:b/>
         </w:rPr>
       </w:pPr>
-      <w:bookmarkStart w:id="1" w:name="_Toc387405320"/>
+      <w:bookmarkStart w:id="2" w:name="_Toc390695739"/>
       <w:r>
         <w:rPr>
           <w:b/>
         </w:rPr>
         <w:t>RESULTADOS</w:t>
       </w:r>
-      <w:bookmarkEnd w:id="1"/>
+      <w:bookmarkEnd w:id="2"/>
     </w:p>
     <w:p>
       <w:pPr>
@@ -2512,14 +2082,14 @@
           <w:b/>
         </w:rPr>
       </w:pPr>
-      <w:bookmarkStart w:id="2" w:name="_Toc387405321"/>
+      <w:bookmarkStart w:id="3" w:name="_Toc390695740"/>
       <w:r>
         <w:rPr>
           <w:b/>
         </w:rPr>
         <w:t>CONCLUSIONES</w:t>
       </w:r>
-      <w:bookmarkEnd w:id="2"/>
+      <w:bookmarkEnd w:id="3"/>
     </w:p>
     <w:p>
       <w:pPr>
@@ -2544,14 +2114,14 @@
           <w:b/>
         </w:rPr>
       </w:pPr>
-      <w:bookmarkStart w:id="3" w:name="_Toc387405322"/>
+      <w:bookmarkStart w:id="4" w:name="_Toc390695741"/>
       <w:r>
         <w:rPr>
           <w:b/>
         </w:rPr>
         <w:t>ANEXOS</w:t>
       </w:r>
-      <w:bookmarkEnd w:id="3"/>
+      <w:bookmarkEnd w:id="4"/>
     </w:p>
     <w:p>
       <w:pPr>
@@ -2659,12 +2229,8 @@
       </w:pPr>
     </w:p>
     <w:sectPr>
-      <w:headerReference w:type="even" r:id="rId8"/>
-      <w:headerReference w:type="default" r:id="rId9"/>
-      <w:footerReference w:type="even" r:id="rId10"/>
-      <w:footerReference w:type="default" r:id="rId11"/>
-      <w:headerReference w:type="first" r:id="rId12"/>
-      <w:footerReference w:type="first" r:id="rId13"/>
+      <w:headerReference w:type="default" r:id="rId8"/>
+      <w:footerReference w:type="default" r:id="rId9"/>
       <w:pgSz w:w="11906" w:h="16838"/>
       <w:pgMar w:top="1985" w:right="1701" w:bottom="1418" w:left="1701" w:header="709" w:footer="709" w:gutter="0"/>
       <w:cols w:space="708"/>
@@ -2694,16 +2260,6 @@
 </file>
 
 <file path=word/footer1.xml><?xml version="1.0" encoding="utf-8"?>
-<w:ftr xmlns:wpc="http://schemas.microsoft.com/office/word/2010/wordprocessingCanvas" xmlns:mc="http://schemas.openxmlformats.org/markup-compatibility/2006" xmlns:o="urn:schemas-microsoft-com:office:office" xmlns:r="http://schemas.openxmlformats.org/officeDocument/2006/relationships" xmlns:m="http://schemas.openxmlformats.org/officeDocument/2006/math" xmlns:v="urn:schemas-microsoft-com:vml" xmlns:wp14="http://schemas.microsoft.com/office/word/2010/wordprocessingDrawing" xmlns:wp="http://schemas.openxmlformats.org/drawingml/2006/wordprocessingDrawing" xmlns:w10="urn:schemas-microsoft-com:office:word" xmlns:w="http://schemas.openxmlformats.org/wordprocessingml/2006/main" xmlns:w14="http://schemas.microsoft.com/office/word/2010/wordml" xmlns:wpg="http://schemas.microsoft.com/office/word/2010/wordprocessingGroup" xmlns:wpi="http://schemas.microsoft.com/office/word/2010/wordprocessingInk" xmlns:wne="http://schemas.microsoft.com/office/word/2006/wordml" xmlns:wps="http://schemas.microsoft.com/office/word/2010/wordprocessingShape" mc:Ignorable="w14 wp14">
-  <w:p>
-    <w:pPr>
-      <w:pStyle w:val="Piedepgina"/>
-    </w:pPr>
-  </w:p>
-</w:ftr>
-</file>
-
-<file path=word/footer2.xml><?xml version="1.0" encoding="utf-8"?>
 <w:ftr xmlns:wpc="http://schemas.microsoft.com/office/word/2010/wordprocessingCanvas" xmlns:mc="http://schemas.openxmlformats.org/markup-compatibility/2006" xmlns:o="urn:schemas-microsoft-com:office:office" xmlns:r="http://schemas.openxmlformats.org/officeDocument/2006/relationships" xmlns:m="http://schemas.openxmlformats.org/officeDocument/2006/math" xmlns:v="urn:schemas-microsoft-com:vml" xmlns:wp14="http://schemas.microsoft.com/office/word/2010/wordprocessingDrawing" xmlns:wp="http://schemas.openxmlformats.org/drawingml/2006/wordprocessingDrawing" xmlns:w10="urn:schemas-microsoft-com:office:word" xmlns:w="http://schemas.openxmlformats.org/wordprocessingml/2006/main" xmlns:w14="http://schemas.microsoft.com/office/word/2010/wordml" xmlns:wpg="http://schemas.microsoft.com/office/word/2010/wordprocessingGroup" xmlns:wpi="http://schemas.microsoft.com/office/word/2010/wordprocessingInk" xmlns:wne="http://schemas.microsoft.com/office/word/2006/wordml" xmlns:wps="http://schemas.microsoft.com/office/word/2010/wordprocessingShape" mc:Ignorable="w14 wp14">
   <w:sdt>
     <w:sdtPr>
@@ -2766,7 +2322,17 @@
                 <w:i/>
                 <w:sz w:val="20"/>
               </w:rPr>
-              <w:t>logramos tus sue</w:t>
+              <w:t xml:space="preserve">logramos tus </w:t>
+            </w:r>
+            <w:proofErr w:type="spellStart"/>
+            <w:r>
+              <w:rPr>
+                <w:rFonts w:ascii="Arial" w:hAnsi="Arial" w:cs="Arial"/>
+                <w:b/>
+                <w:i/>
+                <w:sz w:val="20"/>
+              </w:rPr>
+              <w:t>sue</w:t>
             </w:r>
             <w:r>
               <w:rPr>
@@ -2778,6 +2344,7 @@
               </w:rPr>
               <w:t>ños</w:t>
             </w:r>
+            <w:proofErr w:type="spellEnd"/>
             <w:r>
               <w:rPr>
                 <w:rFonts w:ascii="Arial" w:hAnsi="Arial" w:cs="Arial"/>
@@ -2902,7 +2469,7 @@
                 <w:noProof/>
                 <w:sz w:val="20"/>
               </w:rPr>
-              <w:t>4</w:t>
+              <w:t>3</w:t>
             </w:r>
             <w:r>
               <w:rPr>
@@ -2929,16 +2496,6 @@
 </w:ftr>
 </file>
 
-<file path=word/footer3.xml><?xml version="1.0" encoding="utf-8"?>
-<w:ftr xmlns:wpc="http://schemas.microsoft.com/office/word/2010/wordprocessingCanvas" xmlns:mc="http://schemas.openxmlformats.org/markup-compatibility/2006" xmlns:o="urn:schemas-microsoft-com:office:office" xmlns:r="http://schemas.openxmlformats.org/officeDocument/2006/relationships" xmlns:m="http://schemas.openxmlformats.org/officeDocument/2006/math" xmlns:v="urn:schemas-microsoft-com:vml" xmlns:wp14="http://schemas.microsoft.com/office/word/2010/wordprocessingDrawing" xmlns:wp="http://schemas.openxmlformats.org/drawingml/2006/wordprocessingDrawing" xmlns:w10="urn:schemas-microsoft-com:office:word" xmlns:w="http://schemas.openxmlformats.org/wordprocessingml/2006/main" xmlns:w14="http://schemas.microsoft.com/office/word/2010/wordml" xmlns:wpg="http://schemas.microsoft.com/office/word/2010/wordprocessingGroup" xmlns:wpi="http://schemas.microsoft.com/office/word/2010/wordprocessingInk" xmlns:wne="http://schemas.microsoft.com/office/word/2006/wordml" xmlns:wps="http://schemas.microsoft.com/office/word/2010/wordprocessingShape" mc:Ignorable="w14 wp14">
-  <w:p>
-    <w:pPr>
-      <w:pStyle w:val="Piedepgina"/>
-    </w:pPr>
-  </w:p>
-</w:ftr>
-</file>
-
 <file path=word/footnotes.xml><?xml version="1.0" encoding="utf-8"?>
 <w:footnotes xmlns:wpc="http://schemas.microsoft.com/office/word/2010/wordprocessingCanvas" xmlns:mc="http://schemas.openxmlformats.org/markup-compatibility/2006" xmlns:o="urn:schemas-microsoft-com:office:office" xmlns:r="http://schemas.openxmlformats.org/officeDocument/2006/relationships" xmlns:m="http://schemas.openxmlformats.org/officeDocument/2006/math" xmlns:v="urn:schemas-microsoft-com:vml" xmlns:wp14="http://schemas.microsoft.com/office/word/2010/wordprocessingDrawing" xmlns:wp="http://schemas.openxmlformats.org/drawingml/2006/wordprocessingDrawing" xmlns:w10="urn:schemas-microsoft-com:office:word" xmlns:w="http://schemas.openxmlformats.org/wordprocessingml/2006/main" xmlns:w14="http://schemas.microsoft.com/office/word/2010/wordml" xmlns:wpg="http://schemas.microsoft.com/office/word/2010/wordprocessingGroup" xmlns:wpi="http://schemas.microsoft.com/office/word/2010/wordprocessingInk" xmlns:wne="http://schemas.microsoft.com/office/word/2006/wordml" xmlns:wps="http://schemas.microsoft.com/office/word/2010/wordprocessingShape" mc:Ignorable="w14 wp14">
   <w:footnote w:type="separator" w:id="-1">
@@ -2959,16 +2516,6 @@
 </file>
 
 <file path=word/header1.xml><?xml version="1.0" encoding="utf-8"?>
-<w:hdr xmlns:wpc="http://schemas.microsoft.com/office/word/2010/wordprocessingCanvas" xmlns:mc="http://schemas.openxmlformats.org/markup-compatibility/2006" xmlns:o="urn:schemas-microsoft-com:office:office" xmlns:r="http://schemas.openxmlformats.org/officeDocument/2006/relationships" xmlns:m="http://schemas.openxmlformats.org/officeDocument/2006/math" xmlns:v="urn:schemas-microsoft-com:vml" xmlns:wp14="http://schemas.microsoft.com/office/word/2010/wordprocessingDrawing" xmlns:wp="http://schemas.openxmlformats.org/drawingml/2006/wordprocessingDrawing" xmlns:w10="urn:schemas-microsoft-com:office:word" xmlns:w="http://schemas.openxmlformats.org/wordprocessingml/2006/main" xmlns:w14="http://schemas.microsoft.com/office/word/2010/wordml" xmlns:wpg="http://schemas.microsoft.com/office/word/2010/wordprocessingGroup" xmlns:wpi="http://schemas.microsoft.com/office/word/2010/wordprocessingInk" xmlns:wne="http://schemas.microsoft.com/office/word/2006/wordml" xmlns:wps="http://schemas.microsoft.com/office/word/2010/wordprocessingShape" mc:Ignorable="w14 wp14">
-  <w:p>
-    <w:pPr>
-      <w:pStyle w:val="Encabezado"/>
-    </w:pPr>
-  </w:p>
-</w:hdr>
-</file>
-
-<file path=word/header2.xml><?xml version="1.0" encoding="utf-8"?>
 <w:hdr xmlns:wpc="http://schemas.microsoft.com/office/word/2010/wordprocessingCanvas" xmlns:mc="http://schemas.openxmlformats.org/markup-compatibility/2006" xmlns:o="urn:schemas-microsoft-com:office:office" xmlns:r="http://schemas.openxmlformats.org/officeDocument/2006/relationships" xmlns:m="http://schemas.openxmlformats.org/officeDocument/2006/math" xmlns:v="urn:schemas-microsoft-com:vml" xmlns:wp14="http://schemas.microsoft.com/office/word/2010/wordprocessingDrawing" xmlns:wp="http://schemas.openxmlformats.org/drawingml/2006/wordprocessingDrawing" xmlns:w10="urn:schemas-microsoft-com:office:word" xmlns:w="http://schemas.openxmlformats.org/wordprocessingml/2006/main" xmlns:w14="http://schemas.microsoft.com/office/word/2010/wordml" xmlns:wpg="http://schemas.microsoft.com/office/word/2010/wordprocessingGroup" xmlns:wpi="http://schemas.microsoft.com/office/word/2010/wordprocessingInk" xmlns:wne="http://schemas.microsoft.com/office/word/2006/wordml" xmlns:wps="http://schemas.microsoft.com/office/word/2010/wordprocessingShape" mc:Ignorable="w14 wp14">
   <w:tbl>
     <w:tblPr>
@@ -3394,8 +2941,6 @@
             </w:rPr>
             <w:t>-Juliaca</w:t>
           </w:r>
-          <w:bookmarkStart w:id="4" w:name="_GoBack"/>
-          <w:bookmarkEnd w:id="4"/>
         </w:p>
       </w:tc>
       <w:tc>
@@ -3465,16 +3010,6 @@
         <w:sz w:val="22"/>
         <w:szCs w:val="22"/>
       </w:rPr>
-    </w:pPr>
-  </w:p>
-</w:hdr>
-</file>
-
-<file path=word/header3.xml><?xml version="1.0" encoding="utf-8"?>
-<w:hdr xmlns:wpc="http://schemas.microsoft.com/office/word/2010/wordprocessingCanvas" xmlns:mc="http://schemas.openxmlformats.org/markup-compatibility/2006" xmlns:o="urn:schemas-microsoft-com:office:office" xmlns:r="http://schemas.openxmlformats.org/officeDocument/2006/relationships" xmlns:m="http://schemas.openxmlformats.org/officeDocument/2006/math" xmlns:v="urn:schemas-microsoft-com:vml" xmlns:wp14="http://schemas.microsoft.com/office/word/2010/wordprocessingDrawing" xmlns:wp="http://schemas.openxmlformats.org/drawingml/2006/wordprocessingDrawing" xmlns:w10="urn:schemas-microsoft-com:office:word" xmlns:w="http://schemas.openxmlformats.org/wordprocessingml/2006/main" xmlns:w14="http://schemas.microsoft.com/office/word/2010/wordml" xmlns:wpg="http://schemas.microsoft.com/office/word/2010/wordprocessingGroup" xmlns:wpi="http://schemas.microsoft.com/office/word/2010/wordprocessingInk" xmlns:wne="http://schemas.microsoft.com/office/word/2006/wordml" xmlns:wps="http://schemas.microsoft.com/office/word/2010/wordprocessingShape" mc:Ignorable="w14 wp14">
-  <w:p>
-    <w:pPr>
-      <w:pStyle w:val="Encabezado"/>
     </w:pPr>
   </w:p>
 </w:hdr>

</xml_diff>